<commit_message>
Added sample code to week13 of sep200.
</commit_message>
<xml_diff>
--- a/sep200/Week13/Threads.docx
+++ b/sep200/Week13/Threads.docx
@@ -1448,17 +1448,19 @@
                 <w:color w:val="002060"/>
                 <w:sz w:val="20"/>
                 <w:szCs w:val="20"/>
-              </w:rPr>
-            </w:pPr>
-            <w:r>
-              <w:rPr>
-                <w:rFonts w:ascii="Courier New" w:eastAsia="Times New Roman" w:hAnsi="Courier New" w:cs="Courier New"/>
-                <w:color w:val="002060"/>
-                <w:sz w:val="20"/>
-                <w:szCs w:val="20"/>
-              </w:rPr>
-              <w:t xml:space="preserve">     task("main"</w:t>
-            </w:r>
+                <w:lang w:val="fr-FR"/>
+              </w:rPr>
+            </w:pPr>
+            <w:r>
+              <w:rPr>
+                <w:rFonts w:ascii="Courier New" w:eastAsia="Times New Roman" w:hAnsi="Courier New" w:cs="Courier New"/>
+                <w:color w:val="002060"/>
+                <w:sz w:val="20"/>
+                <w:szCs w:val="20"/>
+              </w:rPr>
+              <w:t xml:space="preserve">     </w:t>
+            </w:r>
+            <w:proofErr w:type="spellStart"/>
             <w:proofErr w:type="gramStart"/>
             <w:r>
               <w:rPr>
@@ -1466,61 +1468,13 @@
                 <w:color w:val="002060"/>
                 <w:sz w:val="20"/>
                 <w:szCs w:val="20"/>
-              </w:rPr>
-              <w:t>);</w:t>
-            </w:r>
+                <w:lang w:val="fr-FR"/>
+              </w:rPr>
+              <w:t>task</w:t>
+            </w:r>
+            <w:proofErr w:type="spellEnd"/>
             <w:proofErr w:type="gramEnd"/>
-          </w:p>
-          <w:p>
-            <w:pPr>
-              <w:tabs>
-                <w:tab w:val="left" w:pos="916"/>
-                <w:tab w:val="left" w:pos="1832"/>
-                <w:tab w:val="left" w:pos="2748"/>
-                <w:tab w:val="left" w:pos="3664"/>
-                <w:tab w:val="left" w:pos="4580"/>
-                <w:tab w:val="left" w:pos="5496"/>
-                <w:tab w:val="left" w:pos="6412"/>
-                <w:tab w:val="left" w:pos="7328"/>
-                <w:tab w:val="left" w:pos="8244"/>
-                <w:tab w:val="left" w:pos="9160"/>
-                <w:tab w:val="left" w:pos="10076"/>
-                <w:tab w:val="left" w:pos="10992"/>
-                <w:tab w:val="left" w:pos="11908"/>
-                <w:tab w:val="left" w:pos="12824"/>
-                <w:tab w:val="left" w:pos="13740"/>
-                <w:tab w:val="left" w:pos="14656"/>
-              </w:tabs>
-              <w:spacing w:after="0" w:line="240" w:lineRule="auto"/>
-              <w:rPr>
-                <w:rFonts w:ascii="Courier New" w:eastAsia="Times New Roman" w:hAnsi="Courier New" w:cs="Courier New"/>
-                <w:color w:val="002060"/>
-                <w:sz w:val="20"/>
-                <w:szCs w:val="20"/>
-              </w:rPr>
-            </w:pPr>
-          </w:p>
-          <w:p>
-            <w:pPr>
-              <w:tabs>
-                <w:tab w:val="left" w:pos="916"/>
-                <w:tab w:val="left" w:pos="1832"/>
-                <w:tab w:val="left" w:pos="2748"/>
-                <w:tab w:val="left" w:pos="3664"/>
-                <w:tab w:val="left" w:pos="4580"/>
-                <w:tab w:val="left" w:pos="5496"/>
-                <w:tab w:val="left" w:pos="6412"/>
-                <w:tab w:val="left" w:pos="7328"/>
-                <w:tab w:val="left" w:pos="8244"/>
-                <w:tab w:val="left" w:pos="9160"/>
-                <w:tab w:val="left" w:pos="10076"/>
-                <w:tab w:val="left" w:pos="10992"/>
-                <w:tab w:val="left" w:pos="11908"/>
-                <w:tab w:val="left" w:pos="12824"/>
-                <w:tab w:val="left" w:pos="13740"/>
-                <w:tab w:val="left" w:pos="14656"/>
-              </w:tabs>
-              <w:spacing w:after="0" w:line="240" w:lineRule="auto"/>
+            <w:r>
               <w:rPr>
                 <w:rFonts w:ascii="Courier New" w:eastAsia="Times New Roman" w:hAnsi="Courier New" w:cs="Courier New"/>
                 <w:color w:val="002060"/>
@@ -1528,13 +1482,75 @@
                 <w:szCs w:val="20"/>
                 <w:lang w:val="fr-FR"/>
               </w:rPr>
-            </w:pPr>
-            <w:r>
-              <w:rPr>
-                <w:rFonts w:ascii="Courier New" w:eastAsia="Times New Roman" w:hAnsi="Courier New" w:cs="Courier New"/>
-                <w:color w:val="002060"/>
-                <w:sz w:val="20"/>
-                <w:szCs w:val="20"/>
+              <w:t>("main");</w:t>
+            </w:r>
+          </w:p>
+          <w:p>
+            <w:pPr>
+              <w:tabs>
+                <w:tab w:val="left" w:pos="916"/>
+                <w:tab w:val="left" w:pos="1832"/>
+                <w:tab w:val="left" w:pos="2748"/>
+                <w:tab w:val="left" w:pos="3664"/>
+                <w:tab w:val="left" w:pos="4580"/>
+                <w:tab w:val="left" w:pos="5496"/>
+                <w:tab w:val="left" w:pos="6412"/>
+                <w:tab w:val="left" w:pos="7328"/>
+                <w:tab w:val="left" w:pos="8244"/>
+                <w:tab w:val="left" w:pos="9160"/>
+                <w:tab w:val="left" w:pos="10076"/>
+                <w:tab w:val="left" w:pos="10992"/>
+                <w:tab w:val="left" w:pos="11908"/>
+                <w:tab w:val="left" w:pos="12824"/>
+                <w:tab w:val="left" w:pos="13740"/>
+                <w:tab w:val="left" w:pos="14656"/>
+              </w:tabs>
+              <w:spacing w:after="0" w:line="240" w:lineRule="auto"/>
+              <w:rPr>
+                <w:rFonts w:ascii="Courier New" w:eastAsia="Times New Roman" w:hAnsi="Courier New" w:cs="Courier New"/>
+                <w:color w:val="002060"/>
+                <w:sz w:val="20"/>
+                <w:szCs w:val="20"/>
+                <w:lang w:val="fr-FR"/>
+              </w:rPr>
+            </w:pPr>
+          </w:p>
+          <w:p>
+            <w:pPr>
+              <w:tabs>
+                <w:tab w:val="left" w:pos="916"/>
+                <w:tab w:val="left" w:pos="1832"/>
+                <w:tab w:val="left" w:pos="2748"/>
+                <w:tab w:val="left" w:pos="3664"/>
+                <w:tab w:val="left" w:pos="4580"/>
+                <w:tab w:val="left" w:pos="5496"/>
+                <w:tab w:val="left" w:pos="6412"/>
+                <w:tab w:val="left" w:pos="7328"/>
+                <w:tab w:val="left" w:pos="8244"/>
+                <w:tab w:val="left" w:pos="9160"/>
+                <w:tab w:val="left" w:pos="10076"/>
+                <w:tab w:val="left" w:pos="10992"/>
+                <w:tab w:val="left" w:pos="11908"/>
+                <w:tab w:val="left" w:pos="12824"/>
+                <w:tab w:val="left" w:pos="13740"/>
+                <w:tab w:val="left" w:pos="14656"/>
+              </w:tabs>
+              <w:spacing w:after="0" w:line="240" w:lineRule="auto"/>
+              <w:rPr>
+                <w:rFonts w:ascii="Courier New" w:eastAsia="Times New Roman" w:hAnsi="Courier New" w:cs="Courier New"/>
+                <w:color w:val="002060"/>
+                <w:sz w:val="20"/>
+                <w:szCs w:val="20"/>
+                <w:lang w:val="fr-FR"/>
+              </w:rPr>
+            </w:pPr>
+            <w:r>
+              <w:rPr>
+                <w:rFonts w:ascii="Courier New" w:eastAsia="Times New Roman" w:hAnsi="Courier New" w:cs="Courier New"/>
+                <w:color w:val="002060"/>
+                <w:sz w:val="20"/>
+                <w:szCs w:val="20"/>
+                <w:lang w:val="fr-FR"/>
               </w:rPr>
               <w:t xml:space="preserve">     </w:t>
             </w:r>
@@ -15681,25 +15697,23 @@
           <w:sz w:val="24"/>
           <w:szCs w:val="24"/>
         </w:rPr>
-        <w:t xml:space="preserve"> function provides an </w:t>
-      </w:r>
-      <w:proofErr w:type="spellStart"/>
-      <w:r>
-        <w:rPr>
-          <w:rFonts w:ascii="Times New Roman" w:eastAsia="Times New Roman" w:hAnsi="Times New Roman" w:cs="Times New Roman"/>
-          <w:sz w:val="24"/>
-          <w:szCs w:val="24"/>
-        </w:rPr>
-        <w:t>extermely</w:t>
-      </w:r>
-      <w:proofErr w:type="spellEnd"/>
-      <w:r>
-        <w:rPr>
-          <w:rFonts w:ascii="Times New Roman" w:eastAsia="Times New Roman" w:hAnsi="Times New Roman" w:cs="Times New Roman"/>
-          <w:sz w:val="24"/>
-          <w:szCs w:val="24"/>
-        </w:rPr>
-        <w:t xml:space="preserve"> simple pair that spawns a thread to execute a task and creates a </w:t>
+        <w:t xml:space="preserve"> function provides an ext</w:t>
+      </w:r>
+      <w:r>
+        <w:rPr>
+          <w:rFonts w:ascii="Times New Roman" w:eastAsia="Times New Roman" w:hAnsi="Times New Roman" w:cs="Times New Roman"/>
+          <w:sz w:val="24"/>
+          <w:szCs w:val="24"/>
+        </w:rPr>
+        <w:t>re</w:t>
+      </w:r>
+      <w:r>
+        <w:rPr>
+          <w:rFonts w:ascii="Times New Roman" w:eastAsia="Times New Roman" w:hAnsi="Times New Roman" w:cs="Times New Roman"/>
+          <w:sz w:val="24"/>
+          <w:szCs w:val="24"/>
+        </w:rPr>
+        <w:t xml:space="preserve">mely simple pair that spawns a thread to execute a task and creates a </w:t>
       </w:r>
       <w:r>
         <w:rPr>
@@ -16982,17 +16996,19 @@
                 <w:color w:val="002060"/>
                 <w:sz w:val="20"/>
                 <w:szCs w:val="20"/>
-              </w:rPr>
-            </w:pPr>
-            <w:r>
-              <w:rPr>
-                <w:rFonts w:ascii="Courier New" w:eastAsia="Times New Roman" w:hAnsi="Courier New" w:cs="Courier New"/>
-                <w:color w:val="002060"/>
-                <w:sz w:val="20"/>
-                <w:szCs w:val="20"/>
-              </w:rPr>
-              <w:t xml:space="preserve"> int </w:t>
-            </w:r>
+                <w:lang w:val="fr-FR"/>
+              </w:rPr>
+            </w:pPr>
+            <w:r>
+              <w:rPr>
+                <w:rFonts w:ascii="Courier New" w:eastAsia="Times New Roman" w:hAnsi="Courier New" w:cs="Courier New"/>
+                <w:color w:val="002060"/>
+                <w:sz w:val="20"/>
+                <w:szCs w:val="20"/>
+              </w:rPr>
+              <w:t xml:space="preserve"> </w:t>
+            </w:r>
+            <w:proofErr w:type="spellStart"/>
             <w:proofErr w:type="gramStart"/>
             <w:r>
               <w:rPr>
@@ -17000,9 +17016,11 @@
                 <w:color w:val="002060"/>
                 <w:sz w:val="20"/>
                 <w:szCs w:val="20"/>
-              </w:rPr>
-              <w:t>main(</w:t>
-            </w:r>
+                <w:lang w:val="fr-FR"/>
+              </w:rPr>
+              <w:t>int</w:t>
+            </w:r>
+            <w:proofErr w:type="spellEnd"/>
             <w:proofErr w:type="gramEnd"/>
             <w:r>
               <w:rPr>
@@ -17010,8 +17028,9 @@
                 <w:color w:val="002060"/>
                 <w:sz w:val="20"/>
                 <w:szCs w:val="20"/>
-              </w:rPr>
-              <w:t>) {</w:t>
+                <w:lang w:val="fr-FR"/>
+              </w:rPr>
+              <w:t xml:space="preserve"> main() {</w:t>
             </w:r>
           </w:p>
           <w:p>
@@ -17040,14 +17059,16 @@
                 <w:color w:val="C00000"/>
                 <w:sz w:val="20"/>
                 <w:szCs w:val="20"/>
-              </w:rPr>
-            </w:pPr>
-            <w:r>
-              <w:rPr>
-                <w:rFonts w:ascii="Courier New" w:eastAsia="Times New Roman" w:hAnsi="Courier New" w:cs="Courier New"/>
-                <w:color w:val="002060"/>
-                <w:sz w:val="20"/>
-                <w:szCs w:val="20"/>
+                <w:lang w:val="fr-FR"/>
+              </w:rPr>
+            </w:pPr>
+            <w:r>
+              <w:rPr>
+                <w:rFonts w:ascii="Courier New" w:eastAsia="Times New Roman" w:hAnsi="Courier New" w:cs="Courier New"/>
+                <w:color w:val="002060"/>
+                <w:sz w:val="20"/>
+                <w:szCs w:val="20"/>
+                <w:lang w:val="fr-FR"/>
               </w:rPr>
               <w:t xml:space="preserve">     </w:t>
             </w:r>
@@ -17058,6 +17079,7 @@
                 <w:color w:val="C00000"/>
                 <w:sz w:val="20"/>
                 <w:szCs w:val="20"/>
+                <w:lang w:val="fr-FR"/>
               </w:rPr>
               <w:t>std::</w:t>
             </w:r>
@@ -17068,6 +17090,7 @@
                 <w:color w:val="C00000"/>
                 <w:sz w:val="20"/>
                 <w:szCs w:val="20"/>
+                <w:lang w:val="fr-FR"/>
               </w:rPr>
               <w:t>promise&lt;double&gt; p;</w:t>
             </w:r>
@@ -17106,6 +17129,7 @@
                 <w:color w:val="C00000"/>
                 <w:sz w:val="20"/>
                 <w:szCs w:val="20"/>
+                <w:lang w:val="fr-FR"/>
               </w:rPr>
               <w:t xml:space="preserve">     </w:t>
             </w:r>
@@ -28397,8 +28421,8 @@
     <w:basedOn w:val="DefaultParagraphFont"/>
     <w:rsid w:val="006F00CD"/>
   </w:style>
-  <w:style w:type="paragraph" w:customStyle="1" w:styleId="quote">
-    <w:name w:val="quote"/>
+  <w:style w:type="paragraph" w:customStyle="1" w:styleId="Quote1">
+    <w:name w:val="Quote1"/>
     <w:basedOn w:val="Normal"/>
     <w:rsid w:val="006F00CD"/>
     <w:pPr>

</xml_diff>